<commit_message>
con to doc js-cpp-wave
</commit_message>
<xml_diff>
--- a/src/js-cpp/js-cpp-wave/system.docx
+++ b/src/js-cpp/js-cpp-wave/system.docx
@@ -4,13 +4,8 @@
   <w:body>
     <w:p>
       <w:r>
-        <w:rPr>
-          <w:noProof/>
-        </w:rPr>
-      </w:r>
-      <w:r>
         <w:pict>
-          <v:group id="_x0000_s1027" editas="canvas" style="width:468pt;height:280.8pt;mso-position-horizontal-relative:char;mso-position-vertical-relative:line" coordorigin="1440,1440" coordsize="9360,5616">
+          <v:group id="_x0000_s1027" editas="canvas" style="width:587.55pt;height:331.85pt;mso-position-horizontal-relative:char;mso-position-vertical-relative:line" coordorigin="2866,1778" coordsize="11751,6637">
             <o:lock v:ext="edit" aspectratio="t"/>
             <v:shapetype id="_x0000_t75" coordsize="21600,21600" o:spt="75" o:preferrelative="t" path="m@4@5l@4@11@9@11@9@5xe" filled="f" stroked="f">
               <v:stroke joinstyle="miter"/>
@@ -31,13 +26,13 @@
               <v:path o:extrusionok="f" gradientshapeok="t" o:connecttype="rect"/>
               <o:lock v:ext="edit" aspectratio="t"/>
             </v:shapetype>
-            <v:shape id="_x0000_s1026" type="#_x0000_t75" style="position:absolute;left:1440;top:1440;width:9360;height:5616" o:preferrelative="f">
+            <v:shape id="_x0000_s1026" type="#_x0000_t75" style="position:absolute;left:2866;top:1778;width:11751;height:6637" o:preferrelative="f">
               <v:fill o:detectmouseclick="t"/>
               <v:path o:extrusionok="t" o:connecttype="none"/>
               <o:lock v:ext="edit" text="t"/>
             </v:shape>
-            <v:roundrect id="_x0000_s1053" style="position:absolute;left:5481;top:2229;width:3034;height:3024" arcsize="4138f" fillcolor="#e5dfec [663]" strokecolor="#7030a0"/>
-            <v:group id="_x0000_s1050" style="position:absolute;left:6913;top:4386;width:1299;height:664" coordorigin="7116,4282" coordsize="1439,664">
+            <v:roundrect id="_x0000_s1053" style="position:absolute;left:5481;top:2584;width:3847;height:2199" arcsize="4138f" fillcolor="#e5dfec [663]" strokecolor="#7030a0"/>
+            <v:group id="_x0000_s1050" style="position:absolute;left:7498;top:3801;width:1299;height:664" coordorigin="7116,4282" coordsize="1439,664">
               <v:roundrect id="_x0000_s1047" style="position:absolute;left:7116;top:4282;width:1439;height:664" arcsize="17076f" o:regroupid="5" fillcolor="#f2dbdb [661]" strokecolor="#c00000"/>
               <v:rect id="_x0000_s1048" style="position:absolute;left:7116;top:4282;width:1439;height:664" o:regroupid="5" filled="f" stroked="f">
                 <v:textbox style="mso-next-textbox:#_x0000_s1048">
@@ -61,7 +56,7 @@
                 </v:textbox>
               </v:rect>
             </v:group>
-            <v:group id="_x0000_s1049" style="position:absolute;left:6843;top:2708;width:1439;height:664" coordorigin="7051,2604" coordsize="1439,664">
+            <v:group id="_x0000_s1049" style="position:absolute;left:5720;top:3801;width:1439;height:664" coordorigin="7051,2604" coordsize="1439,664">
               <v:roundrect id="_x0000_s1042" style="position:absolute;left:7051;top:2604;width:1439;height:664" arcsize="17076f" o:regroupid="4" fillcolor="#eaf1dd [662]" strokecolor="#00b050"/>
               <v:rect id="_x0000_s1043" style="position:absolute;left:7051;top:2604;width:1439;height:664" o:regroupid="4" filled="f" stroked="f">
                 <v:textbox style="mso-next-textbox:#_x0000_s1043">
@@ -85,7 +80,7 @@
                 </v:textbox>
               </v:rect>
             </v:group>
-            <v:group id="_x0000_s1045" style="position:absolute;left:5772;top:3618;width:952;height:664" coordorigin="5772,3618" coordsize="952,664">
+            <v:group id="_x0000_s1045" style="position:absolute;left:5772;top:2708;width:952;height:664" coordorigin="5772,3618" coordsize="952,664">
               <v:roundrect id="_x0000_s1034" style="position:absolute;left:5772;top:3618;width:952;height:664" arcsize="17076f" o:regroupid="3" fillcolor="#f2f2f2 [3052]"/>
               <v:rect id="_x0000_s1035" style="position:absolute;left:5772;top:3618;width:952;height:664" o:regroupid="3" filled="f" stroked="f">
                 <v:textbox style="mso-next-textbox:#_x0000_s1035">
@@ -109,7 +104,7 @@
                 </v:textbox>
               </v:rect>
             </v:group>
-            <v:group id="_x0000_s1044" style="position:absolute;left:3783;top:3618;width:1439;height:664" coordorigin="3783,3618" coordsize="1439,664">
+            <v:group id="_x0000_s1044" style="position:absolute;left:3783;top:2708;width:1439;height:664" coordorigin="3783,3618" coordsize="1439,664">
               <v:roundrect id="_x0000_s1031" style="position:absolute;left:3783;top:3618;width:1439;height:664" arcsize="17076f" o:regroupid="2" fillcolor="#dbe5f1 [660]" strokecolor="#0070c0"/>
               <v:rect id="_x0000_s1028" style="position:absolute;left:3783;top:3618;width:1439;height:664" o:regroupid="2" filled="f" fillcolor="#c6d9f1 [671]" stroked="f">
                 <v:textbox style="mso-next-textbox:#_x0000_s1028">
@@ -133,7 +128,7 @@
                 </v:textbox>
               </v:rect>
             </v:group>
-            <v:rect id="_x0000_s1029" style="position:absolute;left:2869;top:3743;width:563;height:414" strokecolor="white [3212]">
+            <v:rect id="_x0000_s1029" style="position:absolute;left:4221;top:3926;width:563;height:414" strokecolor="white [3212]">
               <v:textbox style="mso-next-textbox:#_x0000_s1029" inset=".5mm,,.5mm">
                 <w:txbxContent>
                   <w:p>
@@ -157,49 +152,47 @@
               <v:path arrowok="t" fillok="f" o:connecttype="none"/>
               <o:lock v:ext="edit" shapetype="t"/>
             </v:shapetype>
-            <v:shape id="_x0000_s1030" type="#_x0000_t32" style="position:absolute;left:3432;top:3950;width:351;height:1" o:connectortype="straight" strokeweight="1.5pt">
+            <v:shape id="_x0000_s1030" type="#_x0000_t32" style="position:absolute;left:4503;top:3372;width:1;height:554;flip:y" o:connectortype="straight" strokeweight="1.5pt">
               <v:stroke endarrow="block"/>
             </v:shape>
-            <v:shape id="_x0000_s1036" type="#_x0000_t32" style="position:absolute;left:5222;top:3950;width:550;height:1" o:connectortype="straight" strokeweight="1.5pt">
+            <v:shape id="_x0000_s1036" type="#_x0000_t32" style="position:absolute;left:5222;top:3040;width:550;height:1" o:connectortype="straight" strokeweight="1.5pt">
               <v:stroke endarrow="block"/>
             </v:shape>
-            <v:oval id="_x0000_s1037" style="position:absolute;left:2644;top:3894;width:113;height:113" fillcolor="white [3212]" strokecolor="#0070c0" strokeweight="1pt">
-              <o:lock v:ext="edit" aspectratio="t"/>
-            </v:oval>
-            <v:shapetype id="_x0000_t34" coordsize="21600,21600" o:spt="34" o:oned="t" adj="10800" path="m,l@0,0@0,21600,21600,21600e" filled="f">
+            <v:shapetype id="_x0000_t35" coordsize="21600,21600" o:spt="35" o:oned="t" adj="10800,10800" path="m,l@0,0@0@1,21600@1,21600,21600e" filled="f">
               <v:stroke joinstyle="miter"/>
               <v:formulas>
                 <v:f eqn="val #0"/>
+                <v:f eqn="val #1"/>
+                <v:f eqn="mid #0 width"/>
+                <v:f eqn="prod #1 1 2"/>
               </v:formulas>
               <v:path arrowok="t" fillok="f" o:connecttype="none"/>
               <v:handles>
-                <v:h position="#0,center"/>
+                <v:h position="#0,@3"/>
+                <v:h position="@2,#1"/>
               </v:handles>
               <o:lock v:ext="edit" shapetype="t"/>
             </v:shapetype>
-            <v:shape id="_x0000_s1038" type="#_x0000_t34" style="position:absolute;left:3464;top:3244;width:275;height:1802;rotation:90;flip:y" o:connectortype="elbow" adj="-28276,-51327,353690" strokecolor="#0070c0" strokeweight="1pt">
-              <v:stroke endarrow="block"/>
-            </v:shape>
-            <v:shape id="_x0000_s1039" type="#_x0000_t34" style="position:absolute;left:3464;top:2855;width:276;height:1802;rotation:270" o:connectortype="elbow" adj="49774,-46676,-211383" strokecolor="#0070c0" strokeweight="1pt">
-              <v:stroke endarrow="block"/>
-            </v:shape>
-            <v:shape id="_x0000_s1051" type="#_x0000_t32" style="position:absolute;left:7563;top:3372;width:1;height:1014" o:connectortype="straight" strokeweight="1.5pt">
+            <v:shape id="_x0000_s1038" type="#_x0000_t35" style="position:absolute;left:3784;top:2708;width:720;height:332;rotation:180;flip:x" o:connectortype="elbow" adj="-6330,42419,70710" strokecolor="#0070c0" strokeweight="1pt">
               <v:stroke endarrow="block"/>
             </v:shape>
             <v:shapetype id="_x0000_t202" coordsize="21600,21600" o:spt="202" path="m,l,21600r21600,l21600,xe">
               <v:stroke joinstyle="miter"/>
               <v:path gradientshapeok="t" o:connecttype="rect"/>
             </v:shapetype>
-            <v:shape id="_x0000_s1052" type="#_x0000_t202" style="position:absolute;left:2678;top:5370;width:1803;height:1152" stroked="f">
-              <v:textbox inset="0,0,0,0">
+            <v:shape id="_x0000_s1052" type="#_x0000_t202" style="position:absolute;left:9744;top:2526;width:4031;height:2315" stroked="f">
+              <v:textbox style="mso-next-textbox:#_x0000_s1052" inset="0,0,0,0">
                 <w:txbxContent>
                   <w:p>
                     <w:r>
+                      <w:rPr>
+                        <w:noProof/>
+                      </w:rPr>
                       <w:drawing>
                         <wp:inline distT="0" distB="0" distL="0" distR="0">
-                          <wp:extent cx="1491615" cy="850265"/>
+                          <wp:extent cx="2554355" cy="1475117"/>
                           <wp:effectExtent l="19050" t="0" r="0" b="0"/>
-                          <wp:docPr id="1" name="Picture 15"/>
+                          <wp:docPr id="13" name="Picture 13"/>
                           <wp:cNvGraphicFramePr>
                             <a:graphicFrameLocks xmlns:a="http://schemas.openxmlformats.org/drawingml/2006/main" noChangeAspect="1"/>
                           </wp:cNvGraphicFramePr>
@@ -207,7 +200,7 @@
                             <a:graphicData uri="http://schemas.openxmlformats.org/drawingml/2006/picture">
                               <pic:pic xmlns:pic="http://schemas.openxmlformats.org/drawingml/2006/picture">
                                 <pic:nvPicPr>
-                                  <pic:cNvPr id="0" name="Picture 15"/>
+                                  <pic:cNvPr id="0" name="Picture 13"/>
                                   <pic:cNvPicPr>
                                     <a:picLocks noChangeAspect="1" noChangeArrowheads="1"/>
                                   </pic:cNvPicPr>
@@ -222,7 +215,7 @@
                                 <pic:spPr bwMode="auto">
                                   <a:xfrm>
                                     <a:off x="0" y="0"/>
-                                    <a:ext cx="1491615" cy="850265"/>
+                                    <a:ext cx="2558757" cy="1477659"/>
                                   </a:xfrm>
                                   <a:prstGeom prst="rect">
                                     <a:avLst/>
@@ -245,16 +238,46 @@
                 </w:txbxContent>
               </v:textbox>
             </v:shape>
+            <v:shape id="_x0000_s1054" type="#_x0000_t32" style="position:absolute;left:9328;top:3684;width:416;height:1" o:connectortype="elbow" adj="-410296,-1,-410296" strokecolor="#7030a0" strokeweight="1.5pt">
+              <v:stroke endarrow="block"/>
+            </v:shape>
             <v:shapetype id="_x0000_t33" coordsize="21600,21600" o:spt="33" o:oned="t" path="m,l21600,r,21600e" filled="f">
               <v:stroke joinstyle="miter"/>
               <v:path arrowok="t" fillok="f" o:connecttype="none"/>
               <o:lock v:ext="edit" shapetype="t"/>
             </v:shapetype>
-            <v:shape id="_x0000_s1054" type="#_x0000_t33" style="position:absolute;left:5393;top:4341;width:693;height:2517;rotation:90" o:connectortype="elbow" adj="-218119,-45079,-218119" strokecolor="#7030a0" strokeweight="1.5pt">
+            <v:shape id="_x0000_s1055" type="#_x0000_t33" style="position:absolute;left:6724;top:3040;width:1424;height:761" o:connectortype="elbow" adj="-80363,-76693,-80363" strokecolor="gray [1629]" strokeweight="1pt">
+              <v:stroke dashstyle="dash" endarrow="block"/>
+            </v:shape>
+            <v:shape id="_x0000_s1057" type="#_x0000_t35" style="position:absolute;left:8307;top:3974;width:332;height:649;rotation:90;flip:x y" o:connectortype="elbow" adj="-11972,33548,437335" strokecolor="#c00000" strokeweight="1.5pt">
               <v:stroke endarrow="block"/>
             </v:shape>
-            <v:shape id="_x0000_s1055" type="#_x0000_t33" style="position:absolute;left:6363;top:4167;width:436;height:665;rotation:90;flip:x" o:connectortype="elbow" adj="-309534,139085,-309534" strokeweight="1pt">
-              <v:stroke dashstyle="dash" endarrow="block"/>
+            <v:shape id="_x0000_s1058" type="#_x0000_t32" style="position:absolute;left:4784;top:4133;width:936;height:1" o:connectortype="elbow" adj="-77492,-1,-77492" strokecolor="black [3213]" strokeweight="1.5pt">
+              <v:stroke endarrow="block"/>
+            </v:shape>
+            <v:shape id="_x0000_s1059" type="#_x0000_t202" style="position:absolute;left:8346;top:2593;width:965;height:640" filled="f" stroked="f">
+              <v:fill opacity="58982f"/>
+              <v:textbox>
+                <w:txbxContent>
+                  <w:p>
+                    <w:pPr>
+                      <w:spacing w:after="0" w:line="240" w:lineRule="auto"/>
+                      <w:rPr>
+                        <w:sz w:val="20"/>
+                      </w:rPr>
+                    </w:pPr>
+                    <w:r>
+                      <w:rPr>
+                        <w:sz w:val="20"/>
+                      </w:rPr>
+                      <w:t>Internet browser</w:t>
+                    </w:r>
+                  </w:p>
+                </w:txbxContent>
+              </v:textbox>
+            </v:shape>
+            <v:shape id="_x0000_s1060" type="#_x0000_t32" style="position:absolute;left:7159;top:4133;width:339;height:1" o:connectortype="elbow" adj="-365288,-1,-365288" strokecolor="#00b050" strokeweight="1.5pt">
+              <v:stroke endarrow="block"/>
             </v:shape>
             <w10:wrap type="none"/>
             <w10:anchorlock/>
@@ -262,8 +285,69 @@
         </w:pict>
       </w:r>
     </w:p>
+    <w:p/>
+    <w:p>
+      <w:r>
+        <w:lastRenderedPageBreak/>
+        <w:drawing>
+          <wp:inline distT="0" distB="0" distL="0" distR="0">
+            <wp:extent cx="2390195" cy="1362480"/>
+            <wp:effectExtent l="19050" t="0" r="0" b="0"/>
+            <wp:docPr id="4" name="Picture 15"/>
+            <wp:cNvGraphicFramePr>
+              <a:graphicFrameLocks xmlns:a="http://schemas.openxmlformats.org/drawingml/2006/main" noChangeAspect="1"/>
+            </wp:cNvGraphicFramePr>
+            <a:graphic xmlns:a="http://schemas.openxmlformats.org/drawingml/2006/main">
+              <a:graphicData uri="http://schemas.openxmlformats.org/drawingml/2006/picture">
+                <pic:pic xmlns:pic="http://schemas.openxmlformats.org/drawingml/2006/picture">
+                  <pic:nvPicPr>
+                    <pic:cNvPr id="0" name="Picture 15"/>
+                    <pic:cNvPicPr>
+                      <a:picLocks noChangeAspect="1" noChangeArrowheads="1"/>
+                    </pic:cNvPicPr>
+                  </pic:nvPicPr>
+                  <pic:blipFill>
+                    <a:blip r:embed="rId5"/>
+                    <a:srcRect/>
+                    <a:stretch>
+                      <a:fillRect/>
+                    </a:stretch>
+                  </pic:blipFill>
+                  <pic:spPr bwMode="auto">
+                    <a:xfrm>
+                      <a:off x="0" y="0"/>
+                      <a:ext cx="2406301" cy="1371661"/>
+                    </a:xfrm>
+                    <a:prstGeom prst="rect">
+                      <a:avLst/>
+                    </a:prstGeom>
+                    <a:noFill/>
+                    <a:ln w="9525">
+                      <a:noFill/>
+                      <a:miter lim="800000"/>
+                      <a:headEnd/>
+                      <a:tailEnd/>
+                    </a:ln>
+                  </pic:spPr>
+                </pic:pic>
+              </a:graphicData>
+            </a:graphic>
+          </wp:inline>
+        </w:drawing>
+      </w:r>
+    </w:p>
+    <w:p>
+      <w:r>
+        <w:object w:dxaOrig="3825" w:dyaOrig="2205">
+          <v:shape id="_x0000_i1026" type="#_x0000_t75" style="width:191.55pt;height:110.05pt" o:ole="">
+            <v:imagedata r:id="rId6" o:title=""/>
+          </v:shape>
+          <o:OLEObject Type="Embed" ProgID="PBrush" ShapeID="_x0000_i1026" DrawAspect="Content" ObjectID="_1652323731" r:id="rId7"/>
+        </w:object>
+      </w:r>
+    </w:p>
     <w:sectPr>
-      <w:pgSz w:w="12240" w:h="15840"/>
+      <w:pgSz w:w="15840" w:h="12240" w:orient="landscape"/>
       <w:pgMar w:top="1440" w:right="1440" w:bottom="1440" w:left="1440" w:header="720" w:footer="720" w:gutter="0"/>
       <w:cols w:space="720"/>
       <w:docGrid w:linePitch="360"/>
@@ -431,6 +515,7 @@
   <w:style w:type="paragraph" w:default="1" w:styleId="Normal">
     <w:name w:val="Normal"/>
     <w:qFormat/>
+    <w:rsid w:val="00F05F01"/>
   </w:style>
   <w:style w:type="character" w:default="1" w:styleId="DefaultParagraphFont">
     <w:name w:val="Default Paragraph Font"/>

</xml_diff>